<commit_message>
Add dedicated baseline outputs and CLI options
Introduce dedicated baseline artifact support and CLI parameters. Add DEFAULT_BASELINE_STAFF and extend _extract_baseline_metrics to accept a GA subdir and an explicit baseline staffing tuple; selection now filters GA results for the requested staff combination and picks the preferred sample. Add error handling when the requested tuple or sample is not present. Add --baseline-outdir, --baseline-ga-subdir, and per-role baseline count args to parse_args and wire them through run_pipeline. Write baseline_fixed_case_summary.csv and figB1_baseline_completion_profile.png to both the main outdir and the dedicated baseline_outdir, and include baseline provenance fields in the validation summary and printed output. Update README to document baseline outputs and defaults, and add the new results/result_baseline files (CSV, figure, and column guide).
</commit_message>
<xml_diff>
--- a/results/validation_flexsim_24h/Unified_Results_Section_MOFGPM_FlexSim.docx
+++ b/results/validation_flexsim_24h/Unified_Results_Section_MOFGPM_FlexSim.docx
@@ -93,31 +93,32 @@
         <w:tblLook w:firstColumn="1" w:firstRow="1" w:lastColumn="0" w:lastRow="0" w:noHBand="0" w:noVBand="1" w:val="04A0"/>
       </w:tblPr>
       <w:tblGrid>
-        <w:gridCol w:w="468"/>
-        <w:gridCol w:w="468"/>
-        <w:gridCol w:w="468"/>
-        <w:gridCol w:w="468"/>
-        <w:gridCol w:w="468"/>
-        <w:gridCol w:w="468"/>
-        <w:gridCol w:w="468"/>
-        <w:gridCol w:w="468"/>
-        <w:gridCol w:w="468"/>
-        <w:gridCol w:w="468"/>
-        <w:gridCol w:w="468"/>
-        <w:gridCol w:w="468"/>
-        <w:gridCol w:w="468"/>
-        <w:gridCol w:w="468"/>
-        <w:gridCol w:w="468"/>
-        <w:gridCol w:w="468"/>
-        <w:gridCol w:w="468"/>
-        <w:gridCol w:w="468"/>
-        <w:gridCol w:w="468"/>
-        <w:gridCol w:w="468"/>
+        <w:gridCol w:w="446"/>
+        <w:gridCol w:w="446"/>
+        <w:gridCol w:w="446"/>
+        <w:gridCol w:w="446"/>
+        <w:gridCol w:w="446"/>
+        <w:gridCol w:w="446"/>
+        <w:gridCol w:w="446"/>
+        <w:gridCol w:w="446"/>
+        <w:gridCol w:w="446"/>
+        <w:gridCol w:w="446"/>
+        <w:gridCol w:w="446"/>
+        <w:gridCol w:w="446"/>
+        <w:gridCol w:w="446"/>
+        <w:gridCol w:w="446"/>
+        <w:gridCol w:w="446"/>
+        <w:gridCol w:w="446"/>
+        <w:gridCol w:w="446"/>
+        <w:gridCol w:w="446"/>
+        <w:gridCol w:w="446"/>
+        <w:gridCol w:w="446"/>
+        <w:gridCol w:w="446"/>
       </w:tblGrid>
       <w:tr>
         <w:tc>
           <w:tcPr>
-            <w:tcW w:type="dxa" w:w="468"/>
+            <w:tcW w:type="dxa" w:w="446"/>
           </w:tcPr>
           <w:p>
             <w:r>
@@ -127,7 +128,7 @@
         </w:tc>
         <w:tc>
           <w:tcPr>
-            <w:tcW w:type="dxa" w:w="468"/>
+            <w:tcW w:type="dxa" w:w="446"/>
           </w:tcPr>
           <w:p>
             <w:r>
@@ -137,7 +138,7 @@
         </w:tc>
         <w:tc>
           <w:tcPr>
-            <w:tcW w:type="dxa" w:w="468"/>
+            <w:tcW w:type="dxa" w:w="446"/>
           </w:tcPr>
           <w:p>
             <w:r>
@@ -147,7 +148,7 @@
         </w:tc>
         <w:tc>
           <w:tcPr>
-            <w:tcW w:type="dxa" w:w="468"/>
+            <w:tcW w:type="dxa" w:w="446"/>
           </w:tcPr>
           <w:p>
             <w:r>
@@ -157,7 +158,7 @@
         </w:tc>
         <w:tc>
           <w:tcPr>
-            <w:tcW w:type="dxa" w:w="468"/>
+            <w:tcW w:type="dxa" w:w="446"/>
           </w:tcPr>
           <w:p>
             <w:r>
@@ -167,7 +168,7 @@
         </w:tc>
         <w:tc>
           <w:tcPr>
-            <w:tcW w:type="dxa" w:w="468"/>
+            <w:tcW w:type="dxa" w:w="446"/>
           </w:tcPr>
           <w:p>
             <w:r>
@@ -177,7 +178,7 @@
         </w:tc>
         <w:tc>
           <w:tcPr>
-            <w:tcW w:type="dxa" w:w="468"/>
+            <w:tcW w:type="dxa" w:w="446"/>
           </w:tcPr>
           <w:p>
             <w:r>
@@ -187,7 +188,7 @@
         </w:tc>
         <w:tc>
           <w:tcPr>
-            <w:tcW w:type="dxa" w:w="468"/>
+            <w:tcW w:type="dxa" w:w="446"/>
           </w:tcPr>
           <w:p>
             <w:r>
@@ -197,7 +198,7 @@
         </w:tc>
         <w:tc>
           <w:tcPr>
-            <w:tcW w:type="dxa" w:w="468"/>
+            <w:tcW w:type="dxa" w:w="446"/>
           </w:tcPr>
           <w:p>
             <w:r>
@@ -207,7 +208,7 @@
         </w:tc>
         <w:tc>
           <w:tcPr>
-            <w:tcW w:type="dxa" w:w="468"/>
+            <w:tcW w:type="dxa" w:w="446"/>
           </w:tcPr>
           <w:p>
             <w:r>
@@ -217,7 +218,7 @@
         </w:tc>
         <w:tc>
           <w:tcPr>
-            <w:tcW w:type="dxa" w:w="468"/>
+            <w:tcW w:type="dxa" w:w="446"/>
           </w:tcPr>
           <w:p>
             <w:r>
@@ -227,7 +228,7 @@
         </w:tc>
         <w:tc>
           <w:tcPr>
-            <w:tcW w:type="dxa" w:w="468"/>
+            <w:tcW w:type="dxa" w:w="446"/>
           </w:tcPr>
           <w:p>
             <w:r>
@@ -237,7 +238,7 @@
         </w:tc>
         <w:tc>
           <w:tcPr>
-            <w:tcW w:type="dxa" w:w="468"/>
+            <w:tcW w:type="dxa" w:w="446"/>
           </w:tcPr>
           <w:p>
             <w:r>
@@ -247,7 +248,7 @@
         </w:tc>
         <w:tc>
           <w:tcPr>
-            <w:tcW w:type="dxa" w:w="468"/>
+            <w:tcW w:type="dxa" w:w="446"/>
           </w:tcPr>
           <w:p>
             <w:r>
@@ -257,7 +258,7 @@
         </w:tc>
         <w:tc>
           <w:tcPr>
-            <w:tcW w:type="dxa" w:w="468"/>
+            <w:tcW w:type="dxa" w:w="446"/>
           </w:tcPr>
           <w:p>
             <w:r>
@@ -267,7 +268,7 @@
         </w:tc>
         <w:tc>
           <w:tcPr>
-            <w:tcW w:type="dxa" w:w="468"/>
+            <w:tcW w:type="dxa" w:w="446"/>
           </w:tcPr>
           <w:p>
             <w:r>
@@ -277,7 +278,7 @@
         </w:tc>
         <w:tc>
           <w:tcPr>
-            <w:tcW w:type="dxa" w:w="468"/>
+            <w:tcW w:type="dxa" w:w="446"/>
           </w:tcPr>
           <w:p>
             <w:r>
@@ -287,7 +288,7 @@
         </w:tc>
         <w:tc>
           <w:tcPr>
-            <w:tcW w:type="dxa" w:w="468"/>
+            <w:tcW w:type="dxa" w:w="446"/>
           </w:tcPr>
           <w:p>
             <w:r>
@@ -297,7 +298,7 @@
         </w:tc>
         <w:tc>
           <w:tcPr>
-            <w:tcW w:type="dxa" w:w="468"/>
+            <w:tcW w:type="dxa" w:w="446"/>
           </w:tcPr>
           <w:p>
             <w:r>
@@ -307,11 +308,21 @@
         </w:tc>
         <w:tc>
           <w:tcPr>
-            <w:tcW w:type="dxa" w:w="468"/>
+            <w:tcW w:type="dxa" w:w="446"/>
           </w:tcPr>
           <w:p>
             <w:r>
               <w:t>ga_feasible_fixed_row</w:t>
+            </w:r>
+          </w:p>
+        </w:tc>
+        <w:tc>
+          <w:tcPr>
+            <w:tcW w:type="dxa" w:w="446"/>
+          </w:tcPr>
+          <w:p>
+            <w:r>
+              <w:t>baseline_source_subdir</w:t>
             </w:r>
           </w:p>
         </w:tc>
@@ -319,7 +330,7 @@
       <w:tr>
         <w:tc>
           <w:tcPr>
-            <w:tcW w:type="dxa" w:w="468"/>
+            <w:tcW w:type="dxa" w:w="446"/>
           </w:tcPr>
           <w:p>
             <w:r>
@@ -329,7 +340,7 @@
         </w:tc>
         <w:tc>
           <w:tcPr>
-            <w:tcW w:type="dxa" w:w="468"/>
+            <w:tcW w:type="dxa" w:w="446"/>
           </w:tcPr>
           <w:p>
             <w:r>
@@ -339,7 +350,7 @@
         </w:tc>
         <w:tc>
           <w:tcPr>
-            <w:tcW w:type="dxa" w:w="468"/>
+            <w:tcW w:type="dxa" w:w="446"/>
           </w:tcPr>
           <w:p>
             <w:r>
@@ -349,7 +360,7 @@
         </w:tc>
         <w:tc>
           <w:tcPr>
-            <w:tcW w:type="dxa" w:w="468"/>
+            <w:tcW w:type="dxa" w:w="446"/>
           </w:tcPr>
           <w:p>
             <w:r>
@@ -359,7 +370,7 @@
         </w:tc>
         <w:tc>
           <w:tcPr>
-            <w:tcW w:type="dxa" w:w="468"/>
+            <w:tcW w:type="dxa" w:w="446"/>
           </w:tcPr>
           <w:p>
             <w:r>
@@ -369,7 +380,7 @@
         </w:tc>
         <w:tc>
           <w:tcPr>
-            <w:tcW w:type="dxa" w:w="468"/>
+            <w:tcW w:type="dxa" w:w="446"/>
           </w:tcPr>
           <w:p>
             <w:r>
@@ -379,7 +390,7 @@
         </w:tc>
         <w:tc>
           <w:tcPr>
-            <w:tcW w:type="dxa" w:w="468"/>
+            <w:tcW w:type="dxa" w:w="446"/>
           </w:tcPr>
           <w:p>
             <w:r>
@@ -389,7 +400,7 @@
         </w:tc>
         <w:tc>
           <w:tcPr>
-            <w:tcW w:type="dxa" w:w="468"/>
+            <w:tcW w:type="dxa" w:w="446"/>
           </w:tcPr>
           <w:p>
             <w:r>
@@ -399,7 +410,7 @@
         </w:tc>
         <w:tc>
           <w:tcPr>
-            <w:tcW w:type="dxa" w:w="468"/>
+            <w:tcW w:type="dxa" w:w="446"/>
           </w:tcPr>
           <w:p>
             <w:r>
@@ -409,7 +420,7 @@
         </w:tc>
         <w:tc>
           <w:tcPr>
-            <w:tcW w:type="dxa" w:w="468"/>
+            <w:tcW w:type="dxa" w:w="446"/>
           </w:tcPr>
           <w:p>
             <w:r>
@@ -419,7 +430,7 @@
         </w:tc>
         <w:tc>
           <w:tcPr>
-            <w:tcW w:type="dxa" w:w="468"/>
+            <w:tcW w:type="dxa" w:w="446"/>
           </w:tcPr>
           <w:p>
             <w:r>
@@ -429,7 +440,7 @@
         </w:tc>
         <w:tc>
           <w:tcPr>
-            <w:tcW w:type="dxa" w:w="468"/>
+            <w:tcW w:type="dxa" w:w="446"/>
           </w:tcPr>
           <w:p>
             <w:r>
@@ -439,7 +450,7 @@
         </w:tc>
         <w:tc>
           <w:tcPr>
-            <w:tcW w:type="dxa" w:w="468"/>
+            <w:tcW w:type="dxa" w:w="446"/>
           </w:tcPr>
           <w:p>
             <w:r>
@@ -449,7 +460,7 @@
         </w:tc>
         <w:tc>
           <w:tcPr>
-            <w:tcW w:type="dxa" w:w="468"/>
+            <w:tcW w:type="dxa" w:w="446"/>
           </w:tcPr>
           <w:p>
             <w:r>
@@ -459,7 +470,7 @@
         </w:tc>
         <w:tc>
           <w:tcPr>
-            <w:tcW w:type="dxa" w:w="468"/>
+            <w:tcW w:type="dxa" w:w="446"/>
           </w:tcPr>
           <w:p>
             <w:r>
@@ -469,7 +480,7 @@
         </w:tc>
         <w:tc>
           <w:tcPr>
-            <w:tcW w:type="dxa" w:w="468"/>
+            <w:tcW w:type="dxa" w:w="446"/>
           </w:tcPr>
           <w:p>
             <w:r>
@@ -479,7 +490,7 @@
         </w:tc>
         <w:tc>
           <w:tcPr>
-            <w:tcW w:type="dxa" w:w="468"/>
+            <w:tcW w:type="dxa" w:w="446"/>
           </w:tcPr>
           <w:p>
             <w:r>
@@ -489,7 +500,7 @@
         </w:tc>
         <w:tc>
           <w:tcPr>
-            <w:tcW w:type="dxa" w:w="468"/>
+            <w:tcW w:type="dxa" w:w="446"/>
           </w:tcPr>
           <w:p>
             <w:r>
@@ -499,7 +510,7 @@
         </w:tc>
         <w:tc>
           <w:tcPr>
-            <w:tcW w:type="dxa" w:w="468"/>
+            <w:tcW w:type="dxa" w:w="446"/>
           </w:tcPr>
           <w:p>
             <w:r>
@@ -509,11 +520,21 @@
         </w:tc>
         <w:tc>
           <w:tcPr>
-            <w:tcW w:type="dxa" w:w="468"/>
+            <w:tcW w:type="dxa" w:w="446"/>
           </w:tcPr>
           <w:p>
             <w:r>
               <w:t>True</w:t>
+            </w:r>
+          </w:p>
+        </w:tc>
+        <w:tc>
+          <w:tcPr>
+            <w:tcW w:type="dxa" w:w="446"/>
+          </w:tcPr>
+          <w:p>
+            <w:r>
+              <w:t>fixed</w:t>
             </w:r>
           </w:p>
         </w:tc>

</xml_diff>